<commit_message>
Consolidated 2 byte data transfer
</commit_message>
<xml_diff>
--- a/details.docx
+++ b/details.docx
@@ -488,11 +488,7 @@
       </w:pPr>
       <w:r>
         <w:rPr/>
-        <w:t>-</w:t>
-      </w:r>
-      <w:r>
-        <w:rPr/>
-        <w:t>install latest version of bluez</w:t>
+        <w:t>-install latest version of bluez</w:t>
       </w:r>
     </w:p>
     <w:p>
@@ -672,11 +668,7 @@
       </w:pPr>
       <w:r>
         <w:rPr/>
-        <w:t xml:space="preserve">Serial </w:t>
-      </w:r>
-      <w:r>
-        <w:rPr/>
-        <w:t xml:space="preserve">Characteristic: </w:t>
+        <w:t xml:space="preserve">Serial Characteristic: </w:t>
       </w:r>
     </w:p>
     <w:p>
@@ -753,17 +745,33 @@
       </w:pPr>
       <w:r>
         <w:rPr/>
-        <w:t>&lt;START_BYTE&gt; &lt;ID&gt; &lt;X_VALUE&gt; &lt;Y_VALUE&gt; &lt;ZVALUE&gt;</w:t>
-      </w:r>
-    </w:p>
-    <w:p>
-      <w:pPr>
-        <w:pStyle w:val="Normal"/>
-        <w:rPr/>
-      </w:pPr>
-      <w:r>
-        <w:rPr/>
-        <w:t>i.e. AB 01 BA 9D 3B</w:t>
+        <w:t xml:space="preserve">&lt;START_BYTE&gt; </w:t>
+      </w:r>
+      <w:r>
+        <w:rPr/>
+        <w:t>&lt;START BYTE&gt;</w:t>
+      </w:r>
+      <w:r>
+        <w:rPr/>
+        <w:t xml:space="preserve"> &lt;ID&gt; &lt;X_VALUE&gt; &lt;Y_VALUE&gt; &lt;ZVALUE&gt;</w:t>
+      </w:r>
+    </w:p>
+    <w:p>
+      <w:pPr>
+        <w:pStyle w:val="Normal"/>
+        <w:rPr/>
+      </w:pPr>
+      <w:r>
+        <w:rPr/>
+        <w:t xml:space="preserve">i.e. AB </w:t>
+      </w:r>
+      <w:r>
+        <w:rPr/>
+        <w:t>CD</w:t>
+      </w:r>
+      <w:r>
+        <w:rPr/>
+        <w:t xml:space="preserve"> 01 BA 9D 3B</w:t>
       </w:r>
     </w:p>
     <w:p>
@@ -1545,99 +1553,65 @@
           <w:szCs w:val="32"/>
           <w:u w:val="single"/>
         </w:rPr>
-        <w:t xml:space="preserve">Appendix A: </w:t>
-      </w:r>
-      <w:r>
-        <w:rPr>
-          <w:b/>
-          <w:bCs/>
-          <w:sz w:val="32"/>
-          <w:szCs w:val="32"/>
-          <w:u w:val="single"/>
-        </w:rPr>
-        <w:t>GATT - Generic Attribute Profile</w:t>
-      </w:r>
-    </w:p>
-    <w:p>
-      <w:pPr>
-        <w:pStyle w:val="Normal"/>
-        <w:rPr/>
-      </w:pPr>
-      <w:r>
-        <w:rPr/>
-      </w:r>
-    </w:p>
-    <w:p>
-      <w:pPr>
-        <w:pStyle w:val="Normal"/>
-        <w:rPr/>
-      </w:pPr>
-      <w:r>
-        <w:rPr/>
-      </w:r>
-    </w:p>
-    <w:p>
-      <w:pPr>
-        <w:pStyle w:val="Normal"/>
-        <w:rPr/>
-      </w:pPr>
-      <w:r>
-        <w:rPr/>
-        <w:t>-</w:t>
-      </w:r>
-      <w:r>
-        <w:rPr/>
-        <w:t xml:space="preserve">contains </w:t>
-      </w:r>
-      <w:r>
-        <w:rPr/>
-        <w:t>services and characteristics</w:t>
-      </w:r>
-    </w:p>
-    <w:p>
-      <w:pPr>
-        <w:pStyle w:val="Normal"/>
-        <w:rPr/>
-      </w:pPr>
-      <w:r>
-        <w:rPr/>
-        <w:t>-16 b</w:t>
-      </w:r>
-      <w:r>
-        <w:rPr/>
-        <w:t>i</w:t>
-      </w:r>
-      <w:r>
-        <w:rPr/>
-        <w:t>t ID’s</w:t>
-      </w:r>
-    </w:p>
-    <w:p>
-      <w:pPr>
-        <w:pStyle w:val="Normal"/>
-        <w:rPr/>
-      </w:pPr>
-      <w:r>
-        <w:rPr/>
-        <w:t xml:space="preserve">-ONE peripheral device </w:t>
-      </w:r>
-      <w:r>
-        <w:rPr/>
-        <w:t>can be connected to ONE central</w:t>
-      </w:r>
-    </w:p>
-    <w:p>
-      <w:pPr>
-        <w:pStyle w:val="Normal"/>
-        <w:rPr/>
-      </w:pPr>
-      <w:r>
-        <w:rPr/>
-        <w:t>-</w:t>
-      </w:r>
-      <w:r>
-        <w:rPr/>
-        <w:t>one central device can be connected to multiple peripherals</w:t>
+        <w:t>Appendix A: GATT - Generic Attribute Profile</w:t>
+      </w:r>
+    </w:p>
+    <w:p>
+      <w:pPr>
+        <w:pStyle w:val="Normal"/>
+        <w:rPr/>
+      </w:pPr>
+      <w:r>
+        <w:rPr/>
+      </w:r>
+    </w:p>
+    <w:p>
+      <w:pPr>
+        <w:pStyle w:val="Normal"/>
+        <w:rPr/>
+      </w:pPr>
+      <w:r>
+        <w:rPr/>
+      </w:r>
+    </w:p>
+    <w:p>
+      <w:pPr>
+        <w:pStyle w:val="Normal"/>
+        <w:rPr/>
+      </w:pPr>
+      <w:r>
+        <w:rPr/>
+        <w:t>-contains services and characteristics</w:t>
+      </w:r>
+    </w:p>
+    <w:p>
+      <w:pPr>
+        <w:pStyle w:val="Normal"/>
+        <w:rPr/>
+      </w:pPr>
+      <w:r>
+        <w:rPr/>
+        <w:t>-16 bit ID’s</w:t>
+      </w:r>
+    </w:p>
+    <w:p>
+      <w:pPr>
+        <w:pStyle w:val="Normal"/>
+        <w:rPr/>
+      </w:pPr>
+      <w:r>
+        <w:rPr/>
+        <w:t>-ONE peripheral device can be connected to ONE central</w:t>
+      </w:r>
+    </w:p>
+    <w:p>
+      <w:pPr>
+        <w:pStyle w:val="Normal"/>
+        <w:rPr/>
+      </w:pPr>
+      <w:r>
+        <w:rPr/>
+        <w:t>-one central device can be connected to multiple peripherals</w:t>
       </w:r>
     </w:p>
     <w:p>
@@ -1874,99 +1848,104 @@
       </w:r>
       <w:r>
         <w:rPr/>
-        <w:t>-master/central device is GATT Client (phone, etc.)</w:t>
-      </w:r>
-    </w:p>
-    <w:p>
-      <w:pPr>
-        <w:pStyle w:val="Normal"/>
-        <w:rPr/>
-      </w:pPr>
-      <w:r>
-        <w:rPr/>
         <w:t>-</w:t>
       </w:r>
       <w:r>
         <w:rPr/>
-        <w:t>data exchange within connection interval:</w:t>
-      </w:r>
-    </w:p>
-    <w:p>
-      <w:pPr>
-        <w:pStyle w:val="Normal"/>
-        <w:rPr/>
-      </w:pPr>
-      <w:r>
-        <w:rPr/>
-      </w:r>
-    </w:p>
-    <w:p>
-      <w:pPr>
-        <w:pStyle w:val="Normal"/>
-        <w:rPr/>
-      </w:pPr>
-      <w:r>
-        <w:rPr/>
-      </w:r>
-    </w:p>
-    <w:p>
-      <w:pPr>
-        <w:pStyle w:val="Normal"/>
-        <w:rPr/>
-      </w:pPr>
-      <w:r>
-        <w:rPr/>
-      </w:r>
-    </w:p>
-    <w:p>
-      <w:pPr>
-        <w:pStyle w:val="Normal"/>
-        <w:rPr/>
-      </w:pPr>
-      <w:r>
-        <w:rPr/>
-      </w:r>
-    </w:p>
-    <w:p>
-      <w:pPr>
-        <w:pStyle w:val="Normal"/>
-        <w:rPr/>
-      </w:pPr>
-      <w:r>
-        <w:rPr/>
-      </w:r>
-    </w:p>
-    <w:p>
-      <w:pPr>
-        <w:pStyle w:val="Normal"/>
-        <w:rPr/>
-      </w:pPr>
-      <w:r>
-        <w:rPr/>
-      </w:r>
-    </w:p>
-    <w:p>
-      <w:pPr>
-        <w:pStyle w:val="Normal"/>
-        <w:rPr/>
-      </w:pPr>
-      <w:r>
-        <w:rPr/>
-      </w:r>
-    </w:p>
-    <w:p>
-      <w:pPr>
-        <w:pStyle w:val="Normal"/>
-        <w:rPr/>
-      </w:pPr>
-      <w:r>
-        <w:rPr/>
-      </w:r>
-    </w:p>
-    <w:p>
-      <w:pPr>
-        <w:pStyle w:val="Normal"/>
-        <w:rPr/>
+        <w:t>master/central device is GATT Client (phone, etc.)</w:t>
+      </w:r>
+    </w:p>
+    <w:p>
+      <w:pPr>
+        <w:pStyle w:val="Normal"/>
+        <w:rPr/>
+      </w:pPr>
+      <w:r>
+        <w:rPr/>
+        <w:t>-data exchange within connection interval:</w:t>
+      </w:r>
+    </w:p>
+    <w:p>
+      <w:pPr>
+        <w:pStyle w:val="Normal"/>
+        <w:rPr/>
+      </w:pPr>
+      <w:r>
+        <w:rPr/>
+      </w:r>
+    </w:p>
+    <w:p>
+      <w:pPr>
+        <w:pStyle w:val="Normal"/>
+        <w:rPr/>
+      </w:pPr>
+      <w:r>
+        <w:rPr/>
+      </w:r>
+    </w:p>
+    <w:p>
+      <w:pPr>
+        <w:pStyle w:val="Normal"/>
+        <w:rPr/>
+      </w:pPr>
+      <w:r>
+        <w:rPr/>
+      </w:r>
+    </w:p>
+    <w:p>
+      <w:pPr>
+        <w:pStyle w:val="Normal"/>
+        <w:rPr/>
+      </w:pPr>
+      <w:r>
+        <w:rPr/>
+      </w:r>
+    </w:p>
+    <w:p>
+      <w:pPr>
+        <w:pStyle w:val="Normal"/>
+        <w:rPr/>
+      </w:pPr>
+      <w:r>
+        <w:rPr/>
+      </w:r>
+    </w:p>
+    <w:p>
+      <w:pPr>
+        <w:pStyle w:val="Normal"/>
+        <w:rPr/>
+      </w:pPr>
+      <w:r>
+        <w:rPr/>
+      </w:r>
+    </w:p>
+    <w:p>
+      <w:pPr>
+        <w:pStyle w:val="Normal"/>
+        <w:rPr/>
+      </w:pPr>
+      <w:r>
+        <w:rPr/>
+      </w:r>
+    </w:p>
+    <w:p>
+      <w:pPr>
+        <w:pStyle w:val="Normal"/>
+        <w:rPr/>
+      </w:pPr>
+      <w:r>
+        <w:rPr/>
+      </w:r>
+    </w:p>
+    <w:p>
+      <w:pPr>
+        <w:pStyle w:val="Normal"/>
+        <w:rPr>
+          <w:b/>
+          <w:b/>
+          <w:bCs/>
+          <w:u w:val="single"/>
+        </w:rPr>
       </w:pPr>
       <w:r>
         <w:drawing>
@@ -2021,21 +2000,33 @@
           <w:bCs/>
           <w:u w:val="single"/>
         </w:rPr>
-        <w:t>Services and Characteristics</w:t>
-      </w:r>
-    </w:p>
-    <w:p>
-      <w:pPr>
-        <w:pStyle w:val="Normal"/>
-        <w:rPr>
-          <w:b/>
-          <w:b/>
-          <w:bCs/>
-          <w:u w:val="single"/>
-        </w:rPr>
-      </w:pPr>
-      <w:r>
-        <w:rPr/>
+        <w:t>S</w:t>
+      </w:r>
+      <w:r>
+        <w:rPr>
+          <w:b/>
+          <w:bCs/>
+          <w:u w:val="single"/>
+        </w:rPr>
+        <w:t>ervices and Characteristics</w:t>
+      </w:r>
+    </w:p>
+    <w:p>
+      <w:pPr>
+        <w:pStyle w:val="Normal"/>
+        <w:rPr>
+          <w:b/>
+          <w:b/>
+          <w:bCs/>
+          <w:u w:val="single"/>
+        </w:rPr>
+      </w:pPr>
+      <w:r>
+        <w:rPr>
+          <w:b/>
+          <w:bCs/>
+          <w:u w:val="single"/>
+        </w:rPr>
       </w:r>
     </w:p>
     <w:p>
@@ -2059,11 +2050,7 @@
       </w:r>
       <w:r>
         <w:rPr/>
-        <w:t xml:space="preserve">predefined </w:t>
-      </w:r>
-      <w:r>
-        <w:rPr/>
-        <w:t>services compiled by Bluetooth SIG(Special interest group) or peripheral designer</w:t>
+        <w:t>predefined services compiled by Bluetooth SIG(Special interest group) or peripheral designer</w:t>
       </w:r>
     </w:p>
     <w:p>
@@ -2202,6 +2189,7 @@
       <w:pgNumType w:fmt="decimal"/>
       <w:formProt w:val="false"/>
       <w:textDirection w:val="lrTb"/>
+      <w:docGrid w:type="default" w:linePitch="240" w:charSpace="4294961151"/>
     </w:sectPr>
   </w:body>
 </w:document>
@@ -2213,15 +2201,12 @@
     <w:rPrDefault>
       <w:rPr>
         <w:rFonts w:ascii="Liberation Serif" w:hAnsi="Liberation Serif" w:eastAsia="Noto Sans CJK SC Regular" w:cs="FreeSans"/>
-        <w:sz w:val="24"/>
         <w:szCs w:val="24"/>
         <w:lang w:val="en-CA" w:eastAsia="zh-CN" w:bidi="hi-IN"/>
       </w:rPr>
     </w:rPrDefault>
     <w:pPrDefault>
-      <w:pPr>
-        <w:widowControl/>
-      </w:pPr>
+      <w:pPr/>
     </w:pPrDefault>
   </w:docDefaults>
   <w:style w:type="paragraph" w:styleId="Normal">
@@ -2229,10 +2214,15 @@
     <w:qFormat/>
     <w:pPr>
       <w:widowControl/>
+      <w:kinsoku w:val="true"/>
+      <w:overflowPunct w:val="true"/>
+      <w:autoSpaceDE w:val="true"/>
+      <w:bidi w:val="0"/>
+      <w:jc w:val="left"/>
     </w:pPr>
     <w:rPr>
       <w:rFonts w:ascii="Liberation Serif" w:hAnsi="Liberation Serif" w:eastAsia="Noto Sans CJK SC Regular" w:cs="FreeSans"/>
-      <w:color w:val="auto"/>
+      <w:color w:val="00000A"/>
       <w:sz w:val="24"/>
       <w:szCs w:val="24"/>
       <w:lang w:val="en-CA" w:eastAsia="zh-CN" w:bidi="hi-IN"/>

</xml_diff>